<commit_message>
work on PCA transformer
</commit_message>
<xml_diff>
--- a/dataAnalysis/DataAnalysis.docx
+++ b/dataAnalysis/DataAnalysis.docx
@@ -725,10 +725,12 @@
           <w:numId w:val="1"/>
         </w:numPr>
         <w:rPr>
+          <w:rStyle w:val="Hyperlink"/>
           <w:rFonts w:ascii="Times New Roman" w:hAnsi="Times New Roman" w:cs="Times New Roman"/>
           <w:color w:val="3C3C3C"/>
           <w:sz w:val="24"/>
           <w:szCs w:val="24"/>
+          <w:u w:val="none"/>
           <w:shd w:val="clear" w:color="auto" w:fill="FFFFFF"/>
         </w:rPr>
       </w:pPr>
@@ -761,6 +763,62 @@
         </w:r>
       </w:hyperlink>
     </w:p>
+    <w:bookmarkStart w:id="0" w:name="_GoBack"/>
+    <w:p>
+      <w:pPr>
+        <w:pStyle w:val="ListParagraph"/>
+        <w:ind w:left="1440"/>
+        <w:rPr>
+          <w:rFonts w:ascii="Times New Roman" w:hAnsi="Times New Roman" w:cs="Times New Roman"/>
+          <w:color w:val="3C3C3C"/>
+          <w:sz w:val="24"/>
+          <w:szCs w:val="24"/>
+          <w:shd w:val="clear" w:color="auto" w:fill="FFFFFF"/>
+        </w:rPr>
+      </w:pPr>
+      <w:r>
+        <w:rPr>
+          <w:rFonts w:ascii="Times New Roman" w:hAnsi="Times New Roman" w:cs="Times New Roman"/>
+          <w:sz w:val="24"/>
+          <w:szCs w:val="24"/>
+        </w:rPr>
+        <w:fldChar w:fldCharType="begin"/>
+      </w:r>
+      <w:r>
+        <w:rPr>
+          <w:rFonts w:ascii="Times New Roman" w:hAnsi="Times New Roman" w:cs="Times New Roman"/>
+          <w:sz w:val="24"/>
+          <w:szCs w:val="24"/>
+        </w:rPr>
+        <w:instrText xml:space="preserve"> HYPERLINK "https://developer.apple.com/documentation/coremotion/getting_raw_gyroscope_events" </w:instrText>
+      </w:r>
+      <w:r>
+        <w:rPr>
+          <w:rFonts w:ascii="Times New Roman" w:hAnsi="Times New Roman" w:cs="Times New Roman"/>
+          <w:sz w:val="24"/>
+          <w:szCs w:val="24"/>
+        </w:rPr>
+        <w:fldChar w:fldCharType="separate"/>
+      </w:r>
+      <w:r>
+        <w:rPr>
+          <w:rStyle w:val="Hyperlink"/>
+          <w:rFonts w:ascii="Times New Roman" w:hAnsi="Times New Roman" w:cs="Times New Roman"/>
+          <w:sz w:val="24"/>
+          <w:szCs w:val="24"/>
+        </w:rPr>
+        <w:t>https://developer.apple.com/documentation/coremotion/getting_raw_gyroscope_events</w:t>
+      </w:r>
+      <w:r>
+        <w:rPr>
+          <w:rFonts w:ascii="Times New Roman" w:hAnsi="Times New Roman" w:cs="Times New Roman"/>
+          <w:sz w:val="24"/>
+          <w:szCs w:val="24"/>
+        </w:rPr>
+        <w:fldChar w:fldCharType="end"/>
+      </w:r>
+    </w:p>
+    <w:bookmarkEnd w:id="0"/>
     <w:p>
       <w:pPr>
         <w:pStyle w:val="ListParagraph"/>
@@ -1122,16 +1180,7 @@
           <w:rFonts w:ascii="Times New Roman" w:hAnsi="Times New Roman" w:cs="Times New Roman"/>
           <w:sz w:val="24"/>
         </w:rPr>
-        <w:t xml:space="preserve">Have better understanding of the data, and </w:t>
-      </w:r>
-      <w:bookmarkStart w:id="0" w:name="_GoBack"/>
-      <w:bookmarkEnd w:id="0"/>
-      <w:r>
-        <w:rPr>
-          <w:rFonts w:ascii="Times New Roman" w:hAnsi="Times New Roman" w:cs="Times New Roman"/>
-          <w:sz w:val="24"/>
-        </w:rPr>
-        <w:t>test the cell phone (more people and give a log of their driving</w:t>
+        <w:t>Have better understanding of the data, and test the cell phone (more people and give a log of their driving</w:t>
       </w:r>
     </w:p>
     <w:p>

</xml_diff>